<commit_message>
Add experiment instructions, forms and poster
</commit_message>
<xml_diff>
--- a/Phase 2 - Procedures/Proposed Experiment Draft.docx
+++ b/Phase 2 - Procedures/Proposed Experiment Draft.docx
@@ -1,6 +1,6 @@
 
 <file path=word/document.xml><?xml version="1.0" encoding="utf-8"?>
-<w:document xmlns:wpc="http://schemas.microsoft.com/office/word/2010/wordprocessingCanvas" xmlns:cx="http://schemas.microsoft.com/office/drawing/2014/chartex" xmlns:cx1="http://schemas.microsoft.com/office/drawing/2015/9/8/chartex" xmlns:cx2="http://schemas.microsoft.com/office/drawing/2015/10/21/chartex" xmlns:mc="http://schemas.openxmlformats.org/markup-compatibility/2006" xmlns:o="urn:schemas-microsoft-com:office:office" xmlns:r="http://schemas.openxmlformats.org/officeDocument/2006/relationships" xmlns:m="http://schemas.openxmlformats.org/officeDocument/2006/math" xmlns:v="urn:schemas-microsoft-com:vml" xmlns:wp14="http://schemas.microsoft.com/office/word/2010/wordprocessingDrawing" xmlns:wp="http://schemas.openxmlformats.org/drawingml/2006/wordprocessingDrawing" xmlns:w10="urn:schemas-microsoft-com:office:word" xmlns:w="http://schemas.openxmlformats.org/wordprocessingml/2006/main" xmlns:w14="http://schemas.microsoft.com/office/word/2010/wordml" xmlns:w15="http://schemas.microsoft.com/office/word/2012/wordml" xmlns:w16se="http://schemas.microsoft.com/office/word/2015/wordml/symex" xmlns:wpg="http://schemas.microsoft.com/office/word/2010/wordprocessingGroup" xmlns:wpi="http://schemas.microsoft.com/office/word/2010/wordprocessingInk" xmlns:wne="http://schemas.microsoft.com/office/word/2006/wordml" xmlns:wps="http://schemas.microsoft.com/office/word/2010/wordprocessingShape" mc:Ignorable="w14 w15 w16se wp14">
+<w:document xmlns:wpc="http://schemas.microsoft.com/office/word/2010/wordprocessingCanvas" xmlns:cx="http://schemas.microsoft.com/office/drawing/2014/chartex" xmlns:cx1="http://schemas.microsoft.com/office/drawing/2015/9/8/chartex" xmlns:cx2="http://schemas.microsoft.com/office/drawing/2015/10/21/chartex" xmlns:cx3="http://schemas.microsoft.com/office/drawing/2016/5/9/chartex" xmlns:cx4="http://schemas.microsoft.com/office/drawing/2016/5/10/chartex" xmlns:cx5="http://schemas.microsoft.com/office/drawing/2016/5/11/chartex" xmlns:mc="http://schemas.openxmlformats.org/markup-compatibility/2006" xmlns:o="urn:schemas-microsoft-com:office:office" xmlns:r="http://schemas.openxmlformats.org/officeDocument/2006/relationships" xmlns:m="http://schemas.openxmlformats.org/officeDocument/2006/math" xmlns:v="urn:schemas-microsoft-com:vml" xmlns:wp14="http://schemas.microsoft.com/office/word/2010/wordprocessingDrawing" xmlns:wp="http://schemas.openxmlformats.org/drawingml/2006/wordprocessingDrawing" xmlns:w10="urn:schemas-microsoft-com:office:word" xmlns:w="http://schemas.openxmlformats.org/wordprocessingml/2006/main" xmlns:w14="http://schemas.microsoft.com/office/word/2010/wordml" xmlns:w15="http://schemas.microsoft.com/office/word/2012/wordml" xmlns:w16se="http://schemas.microsoft.com/office/word/2015/wordml/symex" xmlns:wpg="http://schemas.microsoft.com/office/word/2010/wordprocessingGroup" xmlns:wpi="http://schemas.microsoft.com/office/word/2010/wordprocessingInk" xmlns:wne="http://schemas.microsoft.com/office/word/2006/wordml" xmlns:wps="http://schemas.microsoft.com/office/word/2010/wordprocessingShape" mc:Ignorable="w14 w15 w16se wp14">
   <w:body>
     <w:p>
       <w:pPr>
@@ -5626,141 +5626,27 @@
           <w:docGrid w:linePitch="360"/>
         </w:sectPr>
       </w:pPr>
-      <w:r>
-        <w:rPr>
-          <w:rFonts w:asciiTheme="majorBidi" w:hAnsiTheme="majorBidi" w:cstheme="majorBidi"/>
-          <w:noProof/>
-          <w:sz w:val="20"/>
-          <w:szCs w:val="20"/>
-          <w:lang w:val="en-US"/>
-        </w:rPr>
-        <w:lastRenderedPageBreak/>
-        <mc:AlternateContent>
-          <mc:Choice Requires="wps">
-            <w:drawing>
-              <wp:anchor distT="45720" distB="45720" distL="114300" distR="114300" simplePos="0" relativeHeight="251675648" behindDoc="0" locked="0" layoutInCell="1" allowOverlap="1" wp14:anchorId="4A760B2A" wp14:editId="2D973901">
-                <wp:simplePos x="0" y="0"/>
-                <wp:positionH relativeFrom="margin">
-                  <wp:align>right</wp:align>
-                </wp:positionH>
-                <wp:positionV relativeFrom="paragraph">
-                  <wp:posOffset>7620</wp:posOffset>
-                </wp:positionV>
-                <wp:extent cx="1753235" cy="272415"/>
-                <wp:effectExtent l="0" t="0" r="0" b="0"/>
-                <wp:wrapSquare wrapText="bothSides"/>
-                <wp:docPr id="25" name="Text Box 2"/>
-                <wp:cNvGraphicFramePr>
-                  <a:graphicFrameLocks xmlns:a="http://schemas.openxmlformats.org/drawingml/2006/main"/>
-                </wp:cNvGraphicFramePr>
-                <a:graphic xmlns:a="http://schemas.openxmlformats.org/drawingml/2006/main">
-                  <a:graphicData uri="http://schemas.microsoft.com/office/word/2010/wordprocessingShape">
-                    <wps:wsp>
-                      <wps:cNvSpPr txBox="1">
-                        <a:spLocks noChangeArrowheads="1"/>
-                      </wps:cNvSpPr>
-                      <wps:spPr bwMode="auto">
-                        <a:xfrm>
-                          <a:off x="0" y="0"/>
-                          <a:ext cx="1753235" cy="272415"/>
-                        </a:xfrm>
-                        <a:prstGeom prst="rect">
-                          <a:avLst/>
-                        </a:prstGeom>
-                        <a:noFill/>
-                        <a:ln w="9525">
-                          <a:noFill/>
-                          <a:miter lim="800000"/>
-                          <a:headEnd/>
-                          <a:tailEnd/>
-                        </a:ln>
-                      </wps:spPr>
-                      <wps:txbx>
-                        <w:txbxContent>
-                          <w:p>
-                            <w:pPr>
-                              <w:jc w:val="center"/>
-                              <w:rPr>
-                                <w:rFonts w:ascii="Times New Roman" w:hAnsi="Times New Roman" w:cs="Times New Roman"/>
-                                <w:sz w:val="20"/>
-                                <w:szCs w:val="20"/>
-                              </w:rPr>
-                            </w:pPr>
-                            <w:r>
-                              <w:rPr>
-                                <w:rFonts w:ascii="Times New Roman" w:hAnsi="Times New Roman" w:cs="Times New Roman"/>
-                                <w:sz w:val="20"/>
-                                <w:szCs w:val="20"/>
-                              </w:rPr>
-                              <w:t>Diagram 1: Testing app setup</w:t>
-                            </w:r>
-                          </w:p>
-                        </w:txbxContent>
-                      </wps:txbx>
-                      <wps:bodyPr rot="0" vert="horz" wrap="square" lIns="91440" tIns="45720" rIns="91440" bIns="45720" anchor="t" anchorCtr="0">
-                        <a:noAutofit/>
-                      </wps:bodyPr>
-                    </wps:wsp>
-                  </a:graphicData>
-                </a:graphic>
-                <wp14:sizeRelH relativeFrom="margin">
-                  <wp14:pctWidth>0</wp14:pctWidth>
-                </wp14:sizeRelH>
-                <wp14:sizeRelV relativeFrom="margin">
-                  <wp14:pctHeight>0</wp14:pctHeight>
-                </wp14:sizeRelV>
-              </wp:anchor>
-            </w:drawing>
-          </mc:Choice>
-          <mc:Fallback>
-            <w:pict>
-              <v:shape w14:anchorId="4A760B2A" id="_x0000_s1036" type="#_x0000_t202" style="position:absolute;left:0;text-align:left;margin-left:86.85pt;margin-top:.6pt;width:138.05pt;height:21.45pt;z-index:251675648;visibility:visible;mso-wrap-style:square;mso-width-percent:0;mso-height-percent:0;mso-wrap-distance-left:9pt;mso-wrap-distance-top:3.6pt;mso-wrap-distance-right:9pt;mso-wrap-distance-bottom:3.6pt;mso-position-horizontal:right;mso-position-horizontal-relative:margin;mso-position-vertical:absolute;mso-position-vertical-relative:text;mso-width-percent:0;mso-height-percent:0;mso-width-relative:margin;mso-height-relative:margin;v-text-anchor:top" o:gfxdata="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" filled="f" stroked="f">
-                <v:textbox>
-                  <w:txbxContent>
-                    <w:p>
-                      <w:pPr>
-                        <w:jc w:val="center"/>
-                        <w:rPr>
-                          <w:rFonts w:ascii="Times New Roman" w:hAnsi="Times New Roman" w:cs="Times New Roman"/>
-                          <w:sz w:val="20"/>
-                          <w:szCs w:val="20"/>
-                        </w:rPr>
-                      </w:pPr>
-                      <w:r>
-                        <w:rPr>
-                          <w:rFonts w:ascii="Times New Roman" w:hAnsi="Times New Roman" w:cs="Times New Roman"/>
-                          <w:sz w:val="20"/>
-                          <w:szCs w:val="20"/>
-                        </w:rPr>
-                        <w:t>Diagram 1: Testing app setup</w:t>
-                      </w:r>
-                    </w:p>
-                  </w:txbxContent>
-                </v:textbox>
-                <w10:wrap type="square" anchorx="margin"/>
-              </v:shape>
-            </w:pict>
-          </mc:Fallback>
-        </mc:AlternateContent>
-      </w:r>
+      <w:bookmarkStart w:id="0" w:name="_GoBack"/>
+      <w:bookmarkEnd w:id="0"/>
       <w:r>
         <w:rPr>
           <w:rFonts w:asciiTheme="majorBidi" w:hAnsiTheme="majorBidi" w:cstheme="majorBidi"/>
           <w:noProof/>
           <w:lang w:val="en-US"/>
         </w:rPr>
+        <w:lastRenderedPageBreak/>
         <mc:AlternateContent>
           <mc:Choice Requires="wpg">
             <w:drawing>
               <wp:anchor distT="0" distB="0" distL="114300" distR="114300" simplePos="0" relativeHeight="251657216" behindDoc="0" locked="0" layoutInCell="1" allowOverlap="1" wp14:anchorId="1D72A0AD" wp14:editId="518AC0FF">
                 <wp:simplePos x="0" y="0"/>
                 <wp:positionH relativeFrom="column">
-                  <wp:posOffset>-607325</wp:posOffset>
+                  <wp:posOffset>-604299</wp:posOffset>
                 </wp:positionH>
                 <wp:positionV relativeFrom="paragraph">
-                  <wp:posOffset>-245660</wp:posOffset>
+                  <wp:posOffset>-246490</wp:posOffset>
                 </wp:positionV>
-                <wp:extent cx="9404349" cy="6838950"/>
+                <wp:extent cx="9403715" cy="6838950"/>
                 <wp:effectExtent l="0" t="19050" r="6985" b="0"/>
                 <wp:wrapNone/>
                 <wp:docPr id="195" name="Group 195"/>
@@ -5772,7 +5658,7 @@
                       <wpg:grpSpPr>
                         <a:xfrm>
                           <a:off x="0" y="0"/>
-                          <a:ext cx="9404349" cy="6838950"/>
+                          <a:ext cx="9403715" cy="6838950"/>
                           <a:chOff x="0" y="0"/>
                           <a:chExt cx="9404349" cy="6838950"/>
                         </a:xfrm>
@@ -5812,9 +5698,9 @@
                         <wpg:grpSpPr>
                           <a:xfrm>
                             <a:off x="0" y="0"/>
-                            <a:ext cx="9404349" cy="6318914"/>
+                            <a:ext cx="9404349" cy="6310963"/>
                             <a:chOff x="0" y="0"/>
-                            <a:chExt cx="9404349" cy="6318914"/>
+                            <a:chExt cx="9404349" cy="6310963"/>
                           </a:xfrm>
                         </wpg:grpSpPr>
                         <wpg:grpSp>
@@ -6970,9 +6856,9 @@
                           <wpg:grpSpPr>
                             <a:xfrm>
                               <a:off x="1314450" y="3200400"/>
-                              <a:ext cx="8089899" cy="3118514"/>
+                              <a:ext cx="8089899" cy="3110563"/>
                               <a:chOff x="0" y="0"/>
-                              <a:chExt cx="8089899" cy="3118514"/>
+                              <a:chExt cx="8089899" cy="3110563"/>
                             </a:xfrm>
                           </wpg:grpSpPr>
                           <pic:pic xmlns:pic="http://schemas.openxmlformats.org/drawingml/2006/picture">
@@ -7290,7 +7176,7 @@
                             </wps:cNvSpPr>
                             <wps:spPr bwMode="auto">
                               <a:xfrm>
-                                <a:off x="5299074" y="2159001"/>
+                                <a:off x="5299074" y="2143099"/>
                                 <a:ext cx="638175" cy="228600"/>
                               </a:xfrm>
                               <a:prstGeom prst="rect">
@@ -7429,7 +7315,7 @@
                             </wps:cNvSpPr>
                             <wps:spPr bwMode="auto">
                               <a:xfrm>
-                                <a:off x="3163662" y="2421578"/>
+                                <a:off x="3163662" y="2413627"/>
                                 <a:ext cx="4917767" cy="696936"/>
                               </a:xfrm>
                               <a:prstGeom prst="rect">
@@ -7503,18 +7389,37 @@
           </mc:Choice>
           <mc:Fallback>
             <w:pict>
-              <v:group w14:anchorId="1D72A0AD" id="Group 195" o:spid="_x0000_s1037" style="position:absolute;left:0;text-align:left;margin-left:-47.8pt;margin-top:-19.35pt;width:740.5pt;height:538.5pt;z-index:251657216" coordsize="94043,68389" o:gfxdata="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">
-                <v:shape id="Picture 9" o:spid="_x0000_s1038" type="#_x0000_t75" style="position:absolute;left:25146;top:54673;width:13716;height:13716;visibility:visible;mso-wrap-style:square" o:gfxdata="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">
+              <v:group w14:anchorId="1D72A0AD" id="Group 195" o:spid="_x0000_s1036" style="position:absolute;left:0;text-align:left;margin-left:-47.6pt;margin-top:-19.4pt;width:740.45pt;height:538.5pt;z-index:251657216" coordsize="94043,68389" o:gfxdata="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">
+                <v:shapetype id="_x0000_t75" coordsize="21600,21600" o:spt="75" o:preferrelative="t" path="m@4@5l@4@11@9@11@9@5xe" filled="f" stroked="f">
+                  <v:stroke joinstyle="miter"/>
+                  <v:formulas>
+                    <v:f eqn="if lineDrawn pixelLineWidth 0"/>
+                    <v:f eqn="sum @0 1 0"/>
+                    <v:f eqn="sum 0 0 @1"/>
+                    <v:f eqn="prod @2 1 2"/>
+                    <v:f eqn="prod @3 21600 pixelWidth"/>
+                    <v:f eqn="prod @3 21600 pixelHeight"/>
+                    <v:f eqn="sum @0 0 1"/>
+                    <v:f eqn="prod @6 1 2"/>
+                    <v:f eqn="prod @7 21600 pixelWidth"/>
+                    <v:f eqn="sum @8 21600 0"/>
+                    <v:f eqn="prod @7 21600 pixelHeight"/>
+                    <v:f eqn="sum @10 21600 0"/>
+                  </v:formulas>
+                  <v:path o:extrusionok="f" gradientshapeok="t" o:connecttype="rect"/>
+                  <o:lock v:ext="edit" aspectratio="t"/>
+                </v:shapetype>
+                <v:shape id="Picture 9" o:spid="_x0000_s1037" type="#_x0000_t75" style="position:absolute;left:25146;top:54673;width:13716;height:13716;visibility:visible;mso-wrap-style:square" o:gfxdata="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">
                   <v:imagedata r:id="rId28" o:title=""/>
                   <v:path arrowok="t"/>
                 </v:shape>
-                <v:group id="Group 194" o:spid="_x0000_s1039" style="position:absolute;width:94043;height:63189" coordsize="94043,63189" o:gfxdata="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">
-                  <v:group id="Group 63" o:spid="_x0000_s1040" style="position:absolute;width:34620;height:62388" coordsize="34620,62388" o:gfxdata="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">
-                    <v:shape id="Picture 1" o:spid="_x0000_s1041" type="#_x0000_t75" style="position:absolute;left:2571;top:18002;width:13716;height:13716;visibility:visible;mso-wrap-style:square" o:gfxdata="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" stroked="t" strokecolor="black [3213]">
+                <v:group id="Group 194" o:spid="_x0000_s1038" style="position:absolute;width:94043;height:63109" coordsize="94043,63109" o:gfxdata="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">
+                  <v:group id="Group 63" o:spid="_x0000_s1039" style="position:absolute;width:34620;height:62388" coordsize="34620,62388" o:gfxdata="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">
+                    <v:shape id="Picture 1" o:spid="_x0000_s1040" type="#_x0000_t75" style="position:absolute;left:2571;top:18002;width:13716;height:13716;visibility:visible;mso-wrap-style:square" o:gfxdata="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" stroked="t" strokecolor="black [3213]">
                       <v:imagedata r:id="rId29" o:title=""/>
                       <v:path arrowok="t"/>
                     </v:shape>
-                    <v:shape id="Picture 2" o:spid="_x0000_s1042" type="#_x0000_t75" style="position:absolute;left:2571;width:13716;height:13716;visibility:visible;mso-wrap-style:square" o:gfxdata="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" stroked="t" strokecolor="black [3213]">
+                    <v:shape id="Picture 2" o:spid="_x0000_s1041" type="#_x0000_t75" style="position:absolute;left:2571;width:13716;height:13716;visibility:visible;mso-wrap-style:square" o:gfxdata="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" stroked="t" strokecolor="black [3213]">
                       <v:imagedata r:id="rId30" o:title=""/>
                       <v:path arrowok="t"/>
                     </v:shape>
@@ -7522,10 +7427,14 @@
                       <v:path arrowok="t" fillok="f" o:connecttype="none"/>
                       <o:lock v:ext="edit" shapetype="t"/>
                     </v:shapetype>
-                    <v:shape id="Straight Arrow Connector 10" o:spid="_x0000_s1043" type="#_x0000_t32" style="position:absolute;left:9525;top:14001;width:118;height:3682;visibility:visible;mso-wrap-style:square" o:connectortype="straight" o:gfxdata="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" strokecolor="black [3200]" strokeweight="2.25pt">
+                    <v:shape id="Straight Arrow Connector 10" o:spid="_x0000_s1042" type="#_x0000_t32" style="position:absolute;left:9525;top:14001;width:118;height:3682;visibility:visible;mso-wrap-style:square" o:connectortype="straight" o:gfxdata="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" strokecolor="black [3200]" strokeweight="2.25pt">
                       <v:stroke endarrow="block" joinstyle="miter"/>
                     </v:shape>
-                    <v:shape id="_x0000_s1044" type="#_x0000_t202" style="position:absolute;left:17049;top:190;width:17571;height:8325;visibility:visible;mso-wrap-style:square;v-text-anchor:middle" o:gfxdata="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" strokecolor="black [3213]">
+                    <v:shapetype id="_x0000_t202" coordsize="21600,21600" o:spt="202" path="m,l,21600r21600,l21600,xe">
+                      <v:stroke joinstyle="miter"/>
+                      <v:path gradientshapeok="t" o:connecttype="rect"/>
+                    </v:shapetype>
+                    <v:shape id="_x0000_s1043" type="#_x0000_t202" style="position:absolute;left:17049;top:190;width:17571;height:8325;visibility:visible;mso-wrap-style:square;v-text-anchor:middle" o:gfxdata="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" strokecolor="black [3213]">
                       <v:stroke dashstyle="dash"/>
                       <v:textbox style="mso-fit-shape-to-text:t">
                         <w:txbxContent>
@@ -7565,7 +7474,7 @@
                         </w:txbxContent>
                       </v:textbox>
                     </v:shape>
-                    <v:shape id="_x0000_s1045" type="#_x0000_t202" style="position:absolute;left:16764;top:21431;width:6953;height:2489;visibility:visible;mso-wrap-style:square;v-text-anchor:middle" o:gfxdata="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" strokecolor="black [3213]">
+                    <v:shape id="_x0000_s1044" type="#_x0000_t202" style="position:absolute;left:16764;top:21431;width:6953;height:2489;visibility:visible;mso-wrap-style:square;v-text-anchor:middle" o:gfxdata="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" strokecolor="black [3213]">
                       <v:stroke dashstyle="dash"/>
                       <v:textbox>
                         <w:txbxContent>
@@ -7592,18 +7501,18 @@
                         </w:txbxContent>
                       </v:textbox>
                     </v:shape>
-                    <v:shape id="Straight Arrow Connector 13" o:spid="_x0000_s1046" type="#_x0000_t32" style="position:absolute;left:17145;top:25050;width:6762;height:0;visibility:visible;mso-wrap-style:square" o:connectortype="straight" o:gfxdata="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" strokecolor="black [3200]" strokeweight="2.25pt">
+                    <v:shape id="Straight Arrow Connector 13" o:spid="_x0000_s1045" type="#_x0000_t32" style="position:absolute;left:17145;top:25050;width:6762;height:0;visibility:visible;mso-wrap-style:square" o:connectortype="straight" o:gfxdata="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" strokecolor="black [3200]" strokeweight="2.25pt">
                       <v:stroke endarrow="block" joinstyle="miter"/>
                     </v:shape>
-                    <v:group id="Group 42" o:spid="_x0000_s1047" style="position:absolute;left:10858;top:31908;width:13291;height:12573" coordsize="13295,12573" o:gfxdata="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">
-                      <v:shape id="Straight Arrow Connector 38" o:spid="_x0000_s1048" type="#_x0000_t32" style="position:absolute;left:6667;top:5905;width:0;height:13256;rotation:-90;visibility:visible;mso-wrap-style:square" o:connectortype="straight" o:gfxdata="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" strokecolor="black [3200]" strokeweight="2.25pt">
+                    <v:group id="Group 42" o:spid="_x0000_s1046" style="position:absolute;left:10858;top:31908;width:13291;height:12573" coordsize="13295,12573" o:gfxdata="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">
+                      <v:shape id="Straight Arrow Connector 38" o:spid="_x0000_s1047" type="#_x0000_t32" style="position:absolute;left:6667;top:5905;width:0;height:13256;rotation:-90;visibility:visible;mso-wrap-style:square" o:connectortype="straight" o:gfxdata="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" strokecolor="black [3200]" strokeweight="2.25pt">
                         <v:stroke endarrow="block" joinstyle="miter"/>
                       </v:shape>
-                      <v:line id="Straight Connector 41" o:spid="_x0000_s1049" style="position:absolute;flip:y;visibility:visible;mso-wrap-style:square" from="0,0" to="0,12573" o:connectortype="straight" o:gfxdata="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" strokecolor="black [3200]" strokeweight="2.25pt">
+                      <v:line id="Straight Connector 41" o:spid="_x0000_s1048" style="position:absolute;flip:y;visibility:visible;mso-wrap-style:square" from="0,0" to="0,12573" o:connectortype="straight" o:gfxdata="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" strokecolor="black [3200]" strokeweight="2.25pt">
                         <v:stroke joinstyle="miter"/>
                       </v:line>
                     </v:group>
-                    <v:shape id="_x0000_s1050" type="#_x0000_t202" style="position:absolute;left:14097;top:41529;width:6953;height:2489;visibility:visible;mso-wrap-style:square;v-text-anchor:middle" o:gfxdata="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" strokecolor="black [3213]">
+                    <v:shape id="_x0000_s1049" type="#_x0000_t202" style="position:absolute;left:14097;top:41529;width:6953;height:2489;visibility:visible;mso-wrap-style:square;v-text-anchor:middle" o:gfxdata="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" strokecolor="black [3213]">
                       <v:stroke dashstyle="dash"/>
                       <v:textbox>
                         <w:txbxContent>
@@ -7630,15 +7539,15 @@
                         </w:txbxContent>
                       </v:textbox>
                     </v:shape>
-                    <v:group id="Group 53" o:spid="_x0000_s1051" style="position:absolute;left:9906;top:31908;width:14528;height:30480" coordsize="13295,12573" o:gfxdata="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">
-                      <v:shape id="Straight Arrow Connector 54" o:spid="_x0000_s1052" type="#_x0000_t32" style="position:absolute;left:6667;top:5905;width:0;height:13256;rotation:-90;visibility:visible;mso-wrap-style:square" o:connectortype="straight" o:gfxdata="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" strokecolor="black [3200]" strokeweight="2.25pt">
+                    <v:group id="Group 53" o:spid="_x0000_s1050" style="position:absolute;left:9906;top:31908;width:14528;height:30480" coordsize="13295,12573" o:gfxdata="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">
+                      <v:shape id="Straight Arrow Connector 54" o:spid="_x0000_s1051" type="#_x0000_t32" style="position:absolute;left:6667;top:5905;width:0;height:13256;rotation:-90;visibility:visible;mso-wrap-style:square" o:connectortype="straight" o:gfxdata="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" strokecolor="black [3200]" strokeweight="2.25pt">
                         <v:stroke endarrow="block" joinstyle="miter"/>
                       </v:shape>
-                      <v:line id="Straight Connector 55" o:spid="_x0000_s1053" style="position:absolute;flip:y;visibility:visible;mso-wrap-style:square" from="0,0" to="0,12573" o:connectortype="straight" o:gfxdata="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" strokecolor="black [3200]" strokeweight="2.25pt">
+                      <v:line id="Straight Connector 55" o:spid="_x0000_s1052" style="position:absolute;flip:y;visibility:visible;mso-wrap-style:square" from="0,0" to="0,12573" o:connectortype="straight" o:gfxdata="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" strokecolor="black [3200]" strokeweight="2.25pt">
                         <v:stroke joinstyle="miter"/>
                       </v:line>
                     </v:group>
-                    <v:shape id="_x0000_s1054" type="#_x0000_t202" style="position:absolute;left:14668;top:58959;width:6953;height:2489;visibility:visible;mso-wrap-style:square;v-text-anchor:middle" o:gfxdata="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" strokecolor="black [3213]">
+                    <v:shape id="_x0000_s1053" type="#_x0000_t202" style="position:absolute;left:14668;top:58959;width:6953;height:2489;visibility:visible;mso-wrap-style:square;v-text-anchor:middle" o:gfxdata="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" strokecolor="black [3213]">
                       <v:stroke dashstyle="dash"/>
                       <v:textbox>
                         <w:txbxContent>
@@ -7665,7 +7574,7 @@
                         </w:txbxContent>
                       </v:textbox>
                     </v:shape>
-                    <v:shape id="_x0000_s1055" type="#_x0000_t202" style="position:absolute;top:35052;width:9086;height:13943;visibility:visible;mso-wrap-style:square;v-text-anchor:middle" o:gfxdata="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" strokecolor="black [3213]">
+                    <v:shape id="_x0000_s1054" type="#_x0000_t202" style="position:absolute;top:35052;width:9086;height:13943;visibility:visible;mso-wrap-style:square;v-text-anchor:middle" o:gfxdata="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" strokecolor="black [3213]">
                       <v:stroke dashstyle="dash"/>
                       <v:textbox>
                         <w:txbxContent>
@@ -7727,45 +7636,45 @@
                         </w:txbxContent>
                       </v:textbox>
                     </v:shape>
-                    <v:shape id="Straight Arrow Connector 60" o:spid="_x0000_s1056" type="#_x0000_t32" style="position:absolute;left:6381;top:32194;width:0;height:2572;flip:y;visibility:visible;mso-wrap-style:square" o:connectortype="straight" o:gfxdata="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" strokecolor="black [3200]" strokeweight=".5pt">
+                    <v:shape id="Straight Arrow Connector 60" o:spid="_x0000_s1055" type="#_x0000_t32" style="position:absolute;left:6381;top:32194;width:0;height:2572;flip:y;visibility:visible;mso-wrap-style:square" o:connectortype="straight" o:gfxdata="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" strokecolor="black [3200]" strokeweight=".5pt">
                       <v:stroke endarrow="block" joinstyle="miter"/>
                     </v:shape>
                   </v:group>
-                  <v:group id="Group 192" o:spid="_x0000_s1057" style="position:absolute;left:11620;top:11430;width:72295;height:20288" coordsize="72294,20288" o:gfxdata="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">
-                    <v:shape id="Picture 3" o:spid="_x0000_s1058" type="#_x0000_t75" style="position:absolute;left:13144;top:6572;width:13716;height:13716;visibility:visible;mso-wrap-style:square" o:gfxdata="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">
+                  <v:group id="Group 192" o:spid="_x0000_s1056" style="position:absolute;left:11620;top:11430;width:72295;height:20288" coordsize="72294,20288" o:gfxdata="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">
+                    <v:shape id="Picture 3" o:spid="_x0000_s1057" type="#_x0000_t75" style="position:absolute;left:13144;top:6572;width:13716;height:13716;visibility:visible;mso-wrap-style:square" o:gfxdata="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">
                       <v:imagedata r:id="rId31" o:title=""/>
                       <v:path arrowok="t"/>
                     </v:shape>
-                    <v:shape id="Picture 4" o:spid="_x0000_s1059" type="#_x0000_t75" style="position:absolute;left:32766;top:6572;width:13716;height:13716;visibility:visible;mso-wrap-style:square" o:gfxdata="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">
+                    <v:shape id="Picture 4" o:spid="_x0000_s1058" type="#_x0000_t75" style="position:absolute;left:32766;top:6572;width:13716;height:13716;visibility:visible;mso-wrap-style:square" o:gfxdata="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">
                       <v:imagedata r:id="rId32" o:title=""/>
                       <v:path arrowok="t"/>
                     </v:shape>
-                    <v:shape id="Straight Arrow Connector 15" o:spid="_x0000_s1060" type="#_x0000_t32" style="position:absolute;left:27241;top:13620;width:4572;height:0;visibility:visible;mso-wrap-style:square" o:connectortype="straight" o:gfxdata="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" strokecolor="black [3200]" strokeweight=".5pt">
+                    <v:shape id="Straight Arrow Connector 15" o:spid="_x0000_s1059" type="#_x0000_t32" style="position:absolute;left:27241;top:13620;width:4572;height:0;visibility:visible;mso-wrap-style:square" o:connectortype="straight" o:gfxdata="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" strokecolor="black [3200]" strokeweight=".5pt">
                       <v:stroke endarrow="block" joinstyle="miter"/>
                     </v:shape>
-                    <v:group id="Group 29" o:spid="_x0000_s1061" style="position:absolute;top:2762;width:40576;height:3441" coordsize="39179,3447" o:gfxdata="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">
-                      <v:line id="Straight Connector 26" o:spid="_x0000_s1062" style="position:absolute;flip:x;visibility:visible;mso-wrap-style:square" from="0,0" to="39179,127" o:connectortype="straight" o:gfxdata="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" strokecolor="black [3200]" strokeweight=".5pt">
+                    <v:group id="Group 29" o:spid="_x0000_s1060" style="position:absolute;top:2762;width:40576;height:3441" coordsize="39179,3447" o:gfxdata="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">
+                      <v:line id="Straight Connector 26" o:spid="_x0000_s1061" style="position:absolute;flip:x;visibility:visible;mso-wrap-style:square" from="0,0" to="39179,127" o:connectortype="straight" o:gfxdata="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" strokecolor="black [3200]" strokeweight=".5pt">
                         <v:stroke joinstyle="miter"/>
                       </v:line>
-                      <v:shape id="Straight Arrow Connector 27" o:spid="_x0000_s1063" type="#_x0000_t32" style="position:absolute;top:127;width:0;height:3320;visibility:visible;mso-wrap-style:square" o:connectortype="straight" o:gfxdata="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" strokecolor="black [3200]" strokeweight=".5pt">
+                      <v:shape id="Straight Arrow Connector 27" o:spid="_x0000_s1062" type="#_x0000_t32" style="position:absolute;top:127;width:0;height:3320;visibility:visible;mso-wrap-style:square" o:connectortype="straight" o:gfxdata="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" strokecolor="black [3200]" strokeweight=".5pt">
                         <v:stroke endarrow="block" joinstyle="miter"/>
                       </v:shape>
-                      <v:line id="Straight Connector 28" o:spid="_x0000_s1064" style="position:absolute;visibility:visible;mso-wrap-style:square" from="39179,0" to="39179,3111" o:connectortype="straight" o:gfxdata="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" strokecolor="black [3200]" strokeweight=".5pt">
+                      <v:line id="Straight Connector 28" o:spid="_x0000_s1063" style="position:absolute;visibility:visible;mso-wrap-style:square" from="39179,0" to="39179,3111" o:connectortype="straight" o:gfxdata="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" strokecolor="black [3200]" strokeweight=".5pt">
                         <v:stroke joinstyle="miter"/>
                       </v:line>
                     </v:group>
-                    <v:group id="Group 30" o:spid="_x0000_s1065" style="position:absolute;left:20097;top:3810;width:18130;height:2571" coordsize="39179,3447" o:gfxdata="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">
-                      <v:line id="Straight Connector 31" o:spid="_x0000_s1066" style="position:absolute;flip:x;visibility:visible;mso-wrap-style:square" from="0,0" to="39179,127" o:connectortype="straight" o:gfxdata="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" strokecolor="black [3200]" strokeweight=".5pt">
+                    <v:group id="Group 30" o:spid="_x0000_s1064" style="position:absolute;left:20097;top:3810;width:18130;height:2571" coordsize="39179,3447" o:gfxdata="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">
+                      <v:line id="Straight Connector 31" o:spid="_x0000_s1065" style="position:absolute;flip:x;visibility:visible;mso-wrap-style:square" from="0,0" to="39179,127" o:connectortype="straight" o:gfxdata="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" strokecolor="black [3200]" strokeweight=".5pt">
                         <v:stroke joinstyle="miter"/>
                       </v:line>
-                      <v:shape id="Straight Arrow Connector 32" o:spid="_x0000_s1067" type="#_x0000_t32" style="position:absolute;top:127;width:0;height:3320;visibility:visible;mso-wrap-style:square" o:connectortype="straight" o:gfxdata="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" strokecolor="black [3200]" strokeweight=".5pt">
+                      <v:shape id="Straight Arrow Connector 32" o:spid="_x0000_s1066" type="#_x0000_t32" style="position:absolute;top:127;width:0;height:3320;visibility:visible;mso-wrap-style:square" o:connectortype="straight" o:gfxdata="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" strokecolor="black [3200]" strokeweight=".5pt">
                         <v:stroke endarrow="block" joinstyle="miter"/>
                       </v:shape>
-                      <v:line id="Straight Connector 33" o:spid="_x0000_s1068" style="position:absolute;visibility:visible;mso-wrap-style:square" from="39179,0" to="39179,3111" o:connectortype="straight" o:gfxdata="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" strokecolor="black [3200]" strokeweight=".5pt">
+                      <v:line id="Straight Connector 33" o:spid="_x0000_s1067" style="position:absolute;visibility:visible;mso-wrap-style:square" from="39179,0" to="39179,3111" o:connectortype="straight" o:gfxdata="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" strokecolor="black [3200]" strokeweight=".5pt">
                         <v:stroke joinstyle="miter"/>
                       </v:line>
                     </v:group>
-                    <v:shape id="_x0000_s1069" type="#_x0000_t202" style="position:absolute;left:26384;top:3429;width:6382;height:2286;visibility:visible;mso-wrap-style:square;v-text-anchor:middle" o:gfxdata="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" strokecolor="black [3213]">
+                    <v:shape id="_x0000_s1068" type="#_x0000_t202" style="position:absolute;left:26384;top:3429;width:6382;height:2286;visibility:visible;mso-wrap-style:square;v-text-anchor:middle" o:gfxdata="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" strokecolor="black [3213]">
                       <v:stroke dashstyle="dash"/>
                       <v:textbox>
                         <w:txbxContent>
@@ -7791,7 +7700,7 @@
                         </w:txbxContent>
                       </v:textbox>
                     </v:shape>
-                    <v:shape id="_x0000_s1070" type="#_x0000_t202" style="position:absolute;left:9810;width:18860;height:2381;visibility:visible;mso-wrap-style:square;v-text-anchor:middle" o:gfxdata="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" strokecolor="black [3213]">
+                    <v:shape id="_x0000_s1069" type="#_x0000_t202" style="position:absolute;left:9810;width:18860;height:2381;visibility:visible;mso-wrap-style:square;v-text-anchor:middle" o:gfxdata="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" strokecolor="black [3213]">
                       <v:stroke dashstyle="dash"/>
                       <v:textbox>
                         <w:txbxContent>
@@ -7817,7 +7726,7 @@
                         </w:txbxContent>
                       </v:textbox>
                     </v:shape>
-                    <v:shape id="_x0000_s1071" type="#_x0000_t202" style="position:absolute;left:46958;top:6762;width:25336;height:11811;visibility:visible;mso-wrap-style:square;v-text-anchor:middle" o:gfxdata="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" strokecolor="black [3213]">
+                    <v:shape id="_x0000_s1070" type="#_x0000_t202" style="position:absolute;left:46958;top:6762;width:25336;height:11811;visibility:visible;mso-wrap-style:square;v-text-anchor:middle" o:gfxdata="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" strokecolor="black [3213]">
                       <v:stroke dashstyle="dash"/>
                       <v:textbox>
                         <w:txbxContent>
@@ -7898,44 +7807,44 @@
                       </v:textbox>
                     </v:shape>
                   </v:group>
-                  <v:group id="Group 193" o:spid="_x0000_s1072" style="position:absolute;left:13144;top:32004;width:80899;height:31185" coordsize="80898,31185" o:gfxdata="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">
-                    <v:shape id="Picture 5" o:spid="_x0000_s1073" type="#_x0000_t75" style="position:absolute;left:11747;top:5016;width:13716;height:13716;visibility:visible;mso-wrap-style:square" o:gfxdata="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">
+                  <v:group id="Group 193" o:spid="_x0000_s1071" style="position:absolute;left:13144;top:32004;width:80899;height:31105" coordsize="80898,31105" o:gfxdata="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">
+                    <v:shape id="Picture 5" o:spid="_x0000_s1072" type="#_x0000_t75" style="position:absolute;left:11747;top:5016;width:13716;height:13716;visibility:visible;mso-wrap-style:square" o:gfxdata="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">
                       <v:imagedata r:id="rId33" o:title=""/>
                       <v:path arrowok="t"/>
                     </v:shape>
-                    <v:shape id="Picture 6" o:spid="_x0000_s1074" type="#_x0000_t75" style="position:absolute;left:31559;top:5016;width:13716;height:13716;visibility:visible;mso-wrap-style:square" o:gfxdata="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">
+                    <v:shape id="Picture 6" o:spid="_x0000_s1073" type="#_x0000_t75" style="position:absolute;left:31559;top:5016;width:13716;height:13716;visibility:visible;mso-wrap-style:square" o:gfxdata="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">
                       <v:imagedata r:id="rId34" o:title=""/>
                       <v:path arrowok="t"/>
                     </v:shape>
-                    <v:shape id="Picture 7" o:spid="_x0000_s1075" type="#_x0000_t75" style="position:absolute;left:49466;top:5111;width:13716;height:13716;visibility:visible;mso-wrap-style:square" o:gfxdata="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">
+                    <v:shape id="Picture 7" o:spid="_x0000_s1074" type="#_x0000_t75" style="position:absolute;left:49466;top:5111;width:13716;height:13716;visibility:visible;mso-wrap-style:square" o:gfxdata="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">
                       <v:imagedata r:id="rId35" o:title=""/>
                       <v:path arrowok="t"/>
                     </v:shape>
-                    <v:shape id="Picture 8" o:spid="_x0000_s1076" type="#_x0000_t75" style="position:absolute;left:67182;top:5207;width:13716;height:13716;visibility:visible;mso-wrap-style:square" o:gfxdata="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">
+                    <v:shape id="Picture 8" o:spid="_x0000_s1075" type="#_x0000_t75" style="position:absolute;left:67182;top:5207;width:13716;height:13716;visibility:visible;mso-wrap-style:square" o:gfxdata="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">
                       <v:imagedata r:id="rId36" o:title=""/>
                       <v:path arrowok="t"/>
                     </v:shape>
-                    <v:shape id="Straight Arrow Connector 44" o:spid="_x0000_s1077" type="#_x0000_t32" style="position:absolute;left:26130;top:12065;width:4572;height:0;visibility:visible;mso-wrap-style:square" o:connectortype="straight" o:gfxdata="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" strokecolor="black [3200]" strokeweight=".5pt">
+                    <v:shape id="Straight Arrow Connector 44" o:spid="_x0000_s1076" type="#_x0000_t32" style="position:absolute;left:26130;top:12065;width:4572;height:0;visibility:visible;mso-wrap-style:square" o:connectortype="straight" o:gfxdata="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" strokecolor="black [3200]" strokeweight=".5pt">
                       <v:stroke endarrow="block" joinstyle="miter"/>
                     </v:shape>
-                    <v:shape id="Straight Arrow Connector 46" o:spid="_x0000_s1078" type="#_x0000_t32" style="position:absolute;left:45561;top:12065;width:3524;height:0;visibility:visible;mso-wrap-style:square" o:connectortype="straight" o:gfxdata="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" strokecolor="black [3200]" strokeweight=".5pt">
+                    <v:shape id="Straight Arrow Connector 46" o:spid="_x0000_s1077" type="#_x0000_t32" style="position:absolute;left:45561;top:12065;width:3524;height:0;visibility:visible;mso-wrap-style:square" o:connectortype="straight" o:gfxdata="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" strokecolor="black [3200]" strokeweight=".5pt">
                       <v:stroke endarrow="block" joinstyle="miter"/>
                     </v:shape>
-                    <v:shape id="Straight Arrow Connector 47" o:spid="_x0000_s1079" type="#_x0000_t32" style="position:absolute;left:63277;top:12065;width:3524;height:0;visibility:visible;mso-wrap-style:square" o:connectortype="straight" o:gfxdata="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" strokecolor="black [3200]" strokeweight=".5pt">
+                    <v:shape id="Straight Arrow Connector 47" o:spid="_x0000_s1078" type="#_x0000_t32" style="position:absolute;left:63277;top:12065;width:3524;height:0;visibility:visible;mso-wrap-style:square" o:connectortype="straight" o:gfxdata="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" strokecolor="black [3200]" strokeweight=".5pt">
                       <v:stroke endarrow="block" joinstyle="miter"/>
                     </v:shape>
-                    <v:group id="Group 48" o:spid="_x0000_s1080" style="position:absolute;left:38512;top:19970;width:35846;height:2572;flip:y" coordsize="39179,3447" o:gfxdata="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">
-                      <v:line id="Straight Connector 49" o:spid="_x0000_s1081" style="position:absolute;flip:x;visibility:visible;mso-wrap-style:square" from="0,0" to="39179,127" o:connectortype="straight" o:gfxdata="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" strokecolor="black [3200]" strokeweight=".5pt">
+                    <v:group id="Group 48" o:spid="_x0000_s1079" style="position:absolute;left:38512;top:19970;width:35846;height:2572;flip:y" coordsize="39179,3447" o:gfxdata="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">
+                      <v:line id="Straight Connector 49" o:spid="_x0000_s1080" style="position:absolute;flip:x;visibility:visible;mso-wrap-style:square" from="0,0" to="39179,127" o:connectortype="straight" o:gfxdata="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" strokecolor="black [3200]" strokeweight=".5pt">
                         <v:stroke joinstyle="miter"/>
                       </v:line>
-                      <v:shape id="Straight Arrow Connector 50" o:spid="_x0000_s1082" type="#_x0000_t32" style="position:absolute;top:127;width:0;height:3320;visibility:visible;mso-wrap-style:square" o:connectortype="straight" o:gfxdata="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" strokecolor="black [3200]" strokeweight=".5pt">
+                      <v:shape id="Straight Arrow Connector 50" o:spid="_x0000_s1081" type="#_x0000_t32" style="position:absolute;top:127;width:0;height:3320;visibility:visible;mso-wrap-style:square" o:connectortype="straight" o:gfxdata="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" strokecolor="black [3200]" strokeweight=".5pt">
                         <v:stroke endarrow="block" joinstyle="miter"/>
                       </v:shape>
-                      <v:line id="Straight Connector 51" o:spid="_x0000_s1083" style="position:absolute;visibility:visible;mso-wrap-style:square" from="39179,0" to="39179,3111" o:connectortype="straight" o:gfxdata="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" strokecolor="black [3200]" strokeweight=".5pt">
+                      <v:line id="Straight Connector 51" o:spid="_x0000_s1082" style="position:absolute;visibility:visible;mso-wrap-style:square" from="39179,0" to="39179,3111" o:connectortype="straight" o:gfxdata="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" strokecolor="black [3200]" strokeweight=".5pt">
                         <v:stroke joinstyle="miter"/>
                       </v:line>
                     </v:group>
-                    <v:shape id="_x0000_s1084" type="#_x0000_t202" style="position:absolute;left:52990;top:21590;width:6382;height:2286;visibility:visible;mso-wrap-style:square;v-text-anchor:middle" o:gfxdata="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" strokecolor="black [3213]">
+                    <v:shape id="_x0000_s1083" type="#_x0000_t202" style="position:absolute;left:52990;top:21430;width:6382;height:2286;visibility:visible;mso-wrap-style:square;v-text-anchor:middle" o:gfxdata="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" strokecolor="black [3213]">
                       <v:stroke dashstyle="dash"/>
                       <v:textbox>
                         <w:txbxContent>
@@ -7972,10 +7881,10 @@
                       </v:handles>
                       <o:lock v:ext="edit" shapetype="t"/>
                     </v:shapetype>
-                    <v:shape id="Elbow Connector 57" o:spid="_x0000_s1085" type="#_x0000_t34" style="position:absolute;left:34702;top:-34702;width:4683;height:74088;rotation:90;flip:y;visibility:visible;mso-wrap-style:square" o:connectortype="elbow" o:gfxdata="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" adj="7278" strokecolor="black [3200]" strokeweight=".5pt">
+                    <v:shape id="Elbow Connector 57" o:spid="_x0000_s1084" type="#_x0000_t34" style="position:absolute;left:34702;top:-34702;width:4683;height:74088;rotation:90;flip:y;visibility:visible;mso-wrap-style:square" o:connectortype="elbow" o:gfxdata="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" adj="7278" strokecolor="black [3200]" strokeweight=".5pt">
                       <v:stroke endarrow="block"/>
                     </v:shape>
-                    <v:shape id="_x0000_s1086" type="#_x0000_t202" style="position:absolute;left:48799;top:158;width:25337;height:2572;visibility:visible;mso-wrap-style:square;v-text-anchor:middle" o:gfxdata="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" strokecolor="black [3213]">
+                    <v:shape id="_x0000_s1085" type="#_x0000_t202" style="position:absolute;left:48799;top:158;width:25337;height:2572;visibility:visible;mso-wrap-style:square;v-text-anchor:middle" o:gfxdata="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" strokecolor="black [3213]">
                       <v:stroke dashstyle="dash"/>
                       <v:textbox>
                         <w:txbxContent>
@@ -8001,7 +7910,7 @@
                         </w:txbxContent>
                       </v:textbox>
                     </v:shape>
-                    <v:shape id="_x0000_s1087" type="#_x0000_t202" style="position:absolute;left:31636;top:24215;width:49178;height:6970;visibility:visible;mso-wrap-style:square;v-text-anchor:middle" o:gfxdata="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" strokecolor="black [3213]">
+                    <v:shape id="_x0000_s1086" type="#_x0000_t202" style="position:absolute;left:31636;top:24136;width:49178;height:6969;visibility:visible;mso-wrap-style:square;v-text-anchor:middle" o:gfxdata="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" strokecolor="black [3213]">
                       <v:stroke dashstyle="dash"/>
                       <v:textbox>
                         <w:txbxContent>
@@ -8052,6 +7961,122 @@
           </mc:Fallback>
         </mc:AlternateContent>
       </w:r>
+      <w:r>
+        <w:rPr>
+          <w:rFonts w:asciiTheme="majorBidi" w:hAnsiTheme="majorBidi" w:cstheme="majorBidi"/>
+          <w:noProof/>
+          <w:sz w:val="20"/>
+          <w:szCs w:val="20"/>
+          <w:lang w:val="en-US"/>
+        </w:rPr>
+        <mc:AlternateContent>
+          <mc:Choice Requires="wps">
+            <w:drawing>
+              <wp:anchor distT="45720" distB="45720" distL="114300" distR="114300" simplePos="0" relativeHeight="251675648" behindDoc="0" locked="0" layoutInCell="1" allowOverlap="1" wp14:anchorId="4A760B2A" wp14:editId="2D973901">
+                <wp:simplePos x="0" y="0"/>
+                <wp:positionH relativeFrom="margin">
+                  <wp:align>right</wp:align>
+                </wp:positionH>
+                <wp:positionV relativeFrom="paragraph">
+                  <wp:posOffset>7620</wp:posOffset>
+                </wp:positionV>
+                <wp:extent cx="1753235" cy="272415"/>
+                <wp:effectExtent l="0" t="0" r="0" b="0"/>
+                <wp:wrapSquare wrapText="bothSides"/>
+                <wp:docPr id="25" name="Text Box 2"/>
+                <wp:cNvGraphicFramePr>
+                  <a:graphicFrameLocks xmlns:a="http://schemas.openxmlformats.org/drawingml/2006/main"/>
+                </wp:cNvGraphicFramePr>
+                <a:graphic xmlns:a="http://schemas.openxmlformats.org/drawingml/2006/main">
+                  <a:graphicData uri="http://schemas.microsoft.com/office/word/2010/wordprocessingShape">
+                    <wps:wsp>
+                      <wps:cNvSpPr txBox="1">
+                        <a:spLocks noChangeArrowheads="1"/>
+                      </wps:cNvSpPr>
+                      <wps:spPr bwMode="auto">
+                        <a:xfrm>
+                          <a:off x="0" y="0"/>
+                          <a:ext cx="1753235" cy="272415"/>
+                        </a:xfrm>
+                        <a:prstGeom prst="rect">
+                          <a:avLst/>
+                        </a:prstGeom>
+                        <a:noFill/>
+                        <a:ln w="9525">
+                          <a:noFill/>
+                          <a:miter lim="800000"/>
+                          <a:headEnd/>
+                          <a:tailEnd/>
+                        </a:ln>
+                      </wps:spPr>
+                      <wps:txbx>
+                        <w:txbxContent>
+                          <w:p>
+                            <w:pPr>
+                              <w:jc w:val="center"/>
+                              <w:rPr>
+                                <w:rFonts w:ascii="Times New Roman" w:hAnsi="Times New Roman" w:cs="Times New Roman"/>
+                                <w:sz w:val="20"/>
+                                <w:szCs w:val="20"/>
+                              </w:rPr>
+                            </w:pPr>
+                            <w:r>
+                              <w:rPr>
+                                <w:rFonts w:ascii="Times New Roman" w:hAnsi="Times New Roman" w:cs="Times New Roman"/>
+                                <w:sz w:val="20"/>
+                                <w:szCs w:val="20"/>
+                              </w:rPr>
+                              <w:t>Diagram 1: Testing app setup</w:t>
+                            </w:r>
+                          </w:p>
+                        </w:txbxContent>
+                      </wps:txbx>
+                      <wps:bodyPr rot="0" vert="horz" wrap="square" lIns="91440" tIns="45720" rIns="91440" bIns="45720" anchor="t" anchorCtr="0">
+                        <a:noAutofit/>
+                      </wps:bodyPr>
+                    </wps:wsp>
+                  </a:graphicData>
+                </a:graphic>
+                <wp14:sizeRelH relativeFrom="margin">
+                  <wp14:pctWidth>0</wp14:pctWidth>
+                </wp14:sizeRelH>
+                <wp14:sizeRelV relativeFrom="margin">
+                  <wp14:pctHeight>0</wp14:pctHeight>
+                </wp14:sizeRelV>
+              </wp:anchor>
+            </w:drawing>
+          </mc:Choice>
+          <mc:Fallback>
+            <w:pict>
+              <v:shape w14:anchorId="4A760B2A" id="_x0000_s1087" type="#_x0000_t202" style="position:absolute;left:0;text-align:left;margin-left:86.85pt;margin-top:.6pt;width:138.05pt;height:21.45pt;z-index:251675648;visibility:visible;mso-wrap-style:square;mso-width-percent:0;mso-height-percent:0;mso-wrap-distance-left:9pt;mso-wrap-distance-top:3.6pt;mso-wrap-distance-right:9pt;mso-wrap-distance-bottom:3.6pt;mso-position-horizontal:right;mso-position-horizontal-relative:margin;mso-position-vertical:absolute;mso-position-vertical-relative:text;mso-width-percent:0;mso-height-percent:0;mso-width-relative:margin;mso-height-relative:margin;v-text-anchor:top" o:gfxdata="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" filled="f" stroked="f">
+                <v:textbox>
+                  <w:txbxContent>
+                    <w:p>
+                      <w:pPr>
+                        <w:jc w:val="center"/>
+                        <w:rPr>
+                          <w:rFonts w:ascii="Times New Roman" w:hAnsi="Times New Roman" w:cs="Times New Roman"/>
+                          <w:sz w:val="20"/>
+                          <w:szCs w:val="20"/>
+                        </w:rPr>
+                      </w:pPr>
+                      <w:r>
+                        <w:rPr>
+                          <w:rFonts w:ascii="Times New Roman" w:hAnsi="Times New Roman" w:cs="Times New Roman"/>
+                          <w:sz w:val="20"/>
+                          <w:szCs w:val="20"/>
+                        </w:rPr>
+                        <w:t>Diagram 1: Testing app setup</w:t>
+                      </w:r>
+                    </w:p>
+                  </w:txbxContent>
+                </v:textbox>
+                <w10:wrap type="square" anchorx="margin"/>
+              </v:shape>
+            </w:pict>
+          </mc:Fallback>
+        </mc:AlternateContent>
+      </w:r>
     </w:p>
     <w:p>
       <w:pPr>
@@ -8104,7 +8129,6 @@
         </w:rPr>
         <w:t xml:space="preserve">Once a participant </w:t>
       </w:r>
-      <w:proofErr w:type="gramStart"/>
       <w:r>
         <w:rPr>
           <w:rFonts w:asciiTheme="majorBidi" w:hAnsiTheme="majorBidi" w:cstheme="majorBidi"/>
@@ -8121,7 +8145,6 @@
         </w:rPr>
         <w:t>es</w:t>
       </w:r>
-      <w:proofErr w:type="gramEnd"/>
       <w:r>
         <w:rPr>
           <w:rFonts w:asciiTheme="majorBidi" w:hAnsiTheme="majorBidi" w:cstheme="majorBidi"/>
@@ -10664,8 +10687,6 @@
         </w:rPr>
         <w:t>t</w:t>
       </w:r>
-      <w:bookmarkStart w:id="0" w:name="_GoBack"/>
-      <w:bookmarkEnd w:id="0"/>
       <w:r>
         <w:rPr>
           <w:rFonts w:asciiTheme="majorBidi" w:hAnsiTheme="majorBidi" w:cstheme="majorBidi"/>
@@ -10702,7 +10723,7 @@
 </file>
 
 <file path=word/endnotes.xml><?xml version="1.0" encoding="utf-8"?>
-<w:endnotes xmlns:wpc="http://schemas.microsoft.com/office/word/2010/wordprocessingCanvas" xmlns:cx="http://schemas.microsoft.com/office/drawing/2014/chartex" xmlns:cx1="http://schemas.microsoft.com/office/drawing/2015/9/8/chartex" xmlns:cx2="http://schemas.microsoft.com/office/drawing/2015/10/21/chartex" xmlns:mc="http://schemas.openxmlformats.org/markup-compatibility/2006" xmlns:o="urn:schemas-microsoft-com:office:office" xmlns:r="http://schemas.openxmlformats.org/officeDocument/2006/relationships" xmlns:m="http://schemas.openxmlformats.org/officeDocument/2006/math" xmlns:v="urn:schemas-microsoft-com:vml" xmlns:wp14="http://schemas.microsoft.com/office/word/2010/wordprocessingDrawing" xmlns:wp="http://schemas.openxmlformats.org/drawingml/2006/wordprocessingDrawing" xmlns:w10="urn:schemas-microsoft-com:office:word" xmlns:w="http://schemas.openxmlformats.org/wordprocessingml/2006/main" xmlns:w14="http://schemas.microsoft.com/office/word/2010/wordml" xmlns:w15="http://schemas.microsoft.com/office/word/2012/wordml" xmlns:w16se="http://schemas.microsoft.com/office/word/2015/wordml/symex" xmlns:wpg="http://schemas.microsoft.com/office/word/2010/wordprocessingGroup" xmlns:wpi="http://schemas.microsoft.com/office/word/2010/wordprocessingInk" xmlns:wne="http://schemas.microsoft.com/office/word/2006/wordml" xmlns:wps="http://schemas.microsoft.com/office/word/2010/wordprocessingShape" mc:Ignorable="w14 w15 w16se wp14">
+<w:endnotes xmlns:wpc="http://schemas.microsoft.com/office/word/2010/wordprocessingCanvas" xmlns:cx="http://schemas.microsoft.com/office/drawing/2014/chartex" xmlns:cx1="http://schemas.microsoft.com/office/drawing/2015/9/8/chartex" xmlns:cx2="http://schemas.microsoft.com/office/drawing/2015/10/21/chartex" xmlns:cx3="http://schemas.microsoft.com/office/drawing/2016/5/9/chartex" xmlns:cx4="http://schemas.microsoft.com/office/drawing/2016/5/10/chartex" xmlns:cx5="http://schemas.microsoft.com/office/drawing/2016/5/11/chartex" xmlns:mc="http://schemas.openxmlformats.org/markup-compatibility/2006" xmlns:o="urn:schemas-microsoft-com:office:office" xmlns:r="http://schemas.openxmlformats.org/officeDocument/2006/relationships" xmlns:m="http://schemas.openxmlformats.org/officeDocument/2006/math" xmlns:v="urn:schemas-microsoft-com:vml" xmlns:wp14="http://schemas.microsoft.com/office/word/2010/wordprocessingDrawing" xmlns:wp="http://schemas.openxmlformats.org/drawingml/2006/wordprocessingDrawing" xmlns:w10="urn:schemas-microsoft-com:office:word" xmlns:w="http://schemas.openxmlformats.org/wordprocessingml/2006/main" xmlns:w14="http://schemas.microsoft.com/office/word/2010/wordml" xmlns:w15="http://schemas.microsoft.com/office/word/2012/wordml" xmlns:w16se="http://schemas.microsoft.com/office/word/2015/wordml/symex" xmlns:wpg="http://schemas.microsoft.com/office/word/2010/wordprocessingGroup" xmlns:wpi="http://schemas.microsoft.com/office/word/2010/wordprocessingInk" xmlns:wne="http://schemas.microsoft.com/office/word/2006/wordml" xmlns:wps="http://schemas.microsoft.com/office/word/2010/wordprocessingShape" mc:Ignorable="w14 w15 w16se wp14">
   <w:endnote w:type="separator" w:id="-1">
     <w:p>
       <w:pPr>
@@ -10727,7 +10748,7 @@
 </file>
 
 <file path=word/footer1.xml><?xml version="1.0" encoding="utf-8"?>
-<w:ftr xmlns:wpc="http://schemas.microsoft.com/office/word/2010/wordprocessingCanvas" xmlns:cx="http://schemas.microsoft.com/office/drawing/2014/chartex" xmlns:cx1="http://schemas.microsoft.com/office/drawing/2015/9/8/chartex" xmlns:cx2="http://schemas.microsoft.com/office/drawing/2015/10/21/chartex" xmlns:mc="http://schemas.openxmlformats.org/markup-compatibility/2006" xmlns:o="urn:schemas-microsoft-com:office:office" xmlns:r="http://schemas.openxmlformats.org/officeDocument/2006/relationships" xmlns:m="http://schemas.openxmlformats.org/officeDocument/2006/math" xmlns:v="urn:schemas-microsoft-com:vml" xmlns:wp14="http://schemas.microsoft.com/office/word/2010/wordprocessingDrawing" xmlns:wp="http://schemas.openxmlformats.org/drawingml/2006/wordprocessingDrawing" xmlns:w10="urn:schemas-microsoft-com:office:word" xmlns:w="http://schemas.openxmlformats.org/wordprocessingml/2006/main" xmlns:w14="http://schemas.microsoft.com/office/word/2010/wordml" xmlns:w15="http://schemas.microsoft.com/office/word/2012/wordml" xmlns:w16se="http://schemas.microsoft.com/office/word/2015/wordml/symex" xmlns:wpg="http://schemas.microsoft.com/office/word/2010/wordprocessingGroup" xmlns:wpi="http://schemas.microsoft.com/office/word/2010/wordprocessingInk" xmlns:wne="http://schemas.microsoft.com/office/word/2006/wordml" xmlns:wps="http://schemas.microsoft.com/office/word/2010/wordprocessingShape" mc:Ignorable="w14 w15 w16se wp14">
+<w:ftr xmlns:wpc="http://schemas.microsoft.com/office/word/2010/wordprocessingCanvas" xmlns:cx="http://schemas.microsoft.com/office/drawing/2014/chartex" xmlns:cx1="http://schemas.microsoft.com/office/drawing/2015/9/8/chartex" xmlns:cx2="http://schemas.microsoft.com/office/drawing/2015/10/21/chartex" xmlns:cx3="http://schemas.microsoft.com/office/drawing/2016/5/9/chartex" xmlns:cx4="http://schemas.microsoft.com/office/drawing/2016/5/10/chartex" xmlns:cx5="http://schemas.microsoft.com/office/drawing/2016/5/11/chartex" xmlns:mc="http://schemas.openxmlformats.org/markup-compatibility/2006" xmlns:o="urn:schemas-microsoft-com:office:office" xmlns:r="http://schemas.openxmlformats.org/officeDocument/2006/relationships" xmlns:m="http://schemas.openxmlformats.org/officeDocument/2006/math" xmlns:v="urn:schemas-microsoft-com:vml" xmlns:wp14="http://schemas.microsoft.com/office/word/2010/wordprocessingDrawing" xmlns:wp="http://schemas.openxmlformats.org/drawingml/2006/wordprocessingDrawing" xmlns:w10="urn:schemas-microsoft-com:office:word" xmlns:w="http://schemas.openxmlformats.org/wordprocessingml/2006/main" xmlns:w14="http://schemas.microsoft.com/office/word/2010/wordml" xmlns:w15="http://schemas.microsoft.com/office/word/2012/wordml" xmlns:w16se="http://schemas.microsoft.com/office/word/2015/wordml/symex" xmlns:wpg="http://schemas.microsoft.com/office/word/2010/wordprocessingGroup" xmlns:wpi="http://schemas.microsoft.com/office/word/2010/wordprocessingInk" xmlns:wne="http://schemas.microsoft.com/office/word/2006/wordml" xmlns:wps="http://schemas.microsoft.com/office/word/2010/wordprocessingShape" mc:Ignorable="w14 w15 w16se wp14">
   <w:sdt>
     <w:sdtPr>
       <w:id w:val="-1640109695"/>
@@ -10780,7 +10801,7 @@
 </file>
 
 <file path=word/footnotes.xml><?xml version="1.0" encoding="utf-8"?>
-<w:footnotes xmlns:wpc="http://schemas.microsoft.com/office/word/2010/wordprocessingCanvas" xmlns:cx="http://schemas.microsoft.com/office/drawing/2014/chartex" xmlns:cx1="http://schemas.microsoft.com/office/drawing/2015/9/8/chartex" xmlns:cx2="http://schemas.microsoft.com/office/drawing/2015/10/21/chartex" xmlns:mc="http://schemas.openxmlformats.org/markup-compatibility/2006" xmlns:o="urn:schemas-microsoft-com:office:office" xmlns:r="http://schemas.openxmlformats.org/officeDocument/2006/relationships" xmlns:m="http://schemas.openxmlformats.org/officeDocument/2006/math" xmlns:v="urn:schemas-microsoft-com:vml" xmlns:wp14="http://schemas.microsoft.com/office/word/2010/wordprocessingDrawing" xmlns:wp="http://schemas.openxmlformats.org/drawingml/2006/wordprocessingDrawing" xmlns:w10="urn:schemas-microsoft-com:office:word" xmlns:w="http://schemas.openxmlformats.org/wordprocessingml/2006/main" xmlns:w14="http://schemas.microsoft.com/office/word/2010/wordml" xmlns:w15="http://schemas.microsoft.com/office/word/2012/wordml" xmlns:w16se="http://schemas.microsoft.com/office/word/2015/wordml/symex" xmlns:wpg="http://schemas.microsoft.com/office/word/2010/wordprocessingGroup" xmlns:wpi="http://schemas.microsoft.com/office/word/2010/wordprocessingInk" xmlns:wne="http://schemas.microsoft.com/office/word/2006/wordml" xmlns:wps="http://schemas.microsoft.com/office/word/2010/wordprocessingShape" mc:Ignorable="w14 w15 w16se wp14">
+<w:footnotes xmlns:wpc="http://schemas.microsoft.com/office/word/2010/wordprocessingCanvas" xmlns:cx="http://schemas.microsoft.com/office/drawing/2014/chartex" xmlns:cx1="http://schemas.microsoft.com/office/drawing/2015/9/8/chartex" xmlns:cx2="http://schemas.microsoft.com/office/drawing/2015/10/21/chartex" xmlns:cx3="http://schemas.microsoft.com/office/drawing/2016/5/9/chartex" xmlns:cx4="http://schemas.microsoft.com/office/drawing/2016/5/10/chartex" xmlns:cx5="http://schemas.microsoft.com/office/drawing/2016/5/11/chartex" xmlns:mc="http://schemas.openxmlformats.org/markup-compatibility/2006" xmlns:o="urn:schemas-microsoft-com:office:office" xmlns:r="http://schemas.openxmlformats.org/officeDocument/2006/relationships" xmlns:m="http://schemas.openxmlformats.org/officeDocument/2006/math" xmlns:v="urn:schemas-microsoft-com:vml" xmlns:wp14="http://schemas.microsoft.com/office/word/2010/wordprocessingDrawing" xmlns:wp="http://schemas.openxmlformats.org/drawingml/2006/wordprocessingDrawing" xmlns:w10="urn:schemas-microsoft-com:office:word" xmlns:w="http://schemas.openxmlformats.org/wordprocessingml/2006/main" xmlns:w14="http://schemas.microsoft.com/office/word/2010/wordml" xmlns:w15="http://schemas.microsoft.com/office/word/2012/wordml" xmlns:w16se="http://schemas.microsoft.com/office/word/2015/wordml/symex" xmlns:wpg="http://schemas.microsoft.com/office/word/2010/wordprocessingGroup" xmlns:wpi="http://schemas.microsoft.com/office/word/2010/wordprocessingInk" xmlns:wne="http://schemas.microsoft.com/office/word/2006/wordml" xmlns:wps="http://schemas.microsoft.com/office/word/2010/wordprocessingShape" mc:Ignorable="w14 w15 w16se wp14">
   <w:footnote w:type="separator" w:id="-1">
     <w:p>
       <w:pPr>
@@ -10805,7 +10826,7 @@
 </file>
 
 <file path=word/numbering.xml><?xml version="1.0" encoding="utf-8"?>
-<w:numbering xmlns:wpc="http://schemas.microsoft.com/office/word/2010/wordprocessingCanvas" xmlns:cx="http://schemas.microsoft.com/office/drawing/2014/chartex" xmlns:cx1="http://schemas.microsoft.com/office/drawing/2015/9/8/chartex" xmlns:cx2="http://schemas.microsoft.com/office/drawing/2015/10/21/chartex" xmlns:mc="http://schemas.openxmlformats.org/markup-compatibility/2006" xmlns:o="urn:schemas-microsoft-com:office:office" xmlns:r="http://schemas.openxmlformats.org/officeDocument/2006/relationships" xmlns:m="http://schemas.openxmlformats.org/officeDocument/2006/math" xmlns:v="urn:schemas-microsoft-com:vml" xmlns:wp14="http://schemas.microsoft.com/office/word/2010/wordprocessingDrawing" xmlns:wp="http://schemas.openxmlformats.org/drawingml/2006/wordprocessingDrawing" xmlns:w10="urn:schemas-microsoft-com:office:word" xmlns:w="http://schemas.openxmlformats.org/wordprocessingml/2006/main" xmlns:w14="http://schemas.microsoft.com/office/word/2010/wordml" xmlns:w15="http://schemas.microsoft.com/office/word/2012/wordml" xmlns:w16se="http://schemas.microsoft.com/office/word/2015/wordml/symex" xmlns:wpg="http://schemas.microsoft.com/office/word/2010/wordprocessingGroup" xmlns:wpi="http://schemas.microsoft.com/office/word/2010/wordprocessingInk" xmlns:wne="http://schemas.microsoft.com/office/word/2006/wordml" xmlns:wps="http://schemas.microsoft.com/office/word/2010/wordprocessingShape" mc:Ignorable="w14 w15 w16se wp14">
+<w:numbering xmlns:wpc="http://schemas.microsoft.com/office/word/2010/wordprocessingCanvas" xmlns:cx="http://schemas.microsoft.com/office/drawing/2014/chartex" xmlns:cx1="http://schemas.microsoft.com/office/drawing/2015/9/8/chartex" xmlns:cx2="http://schemas.microsoft.com/office/drawing/2015/10/21/chartex" xmlns:cx3="http://schemas.microsoft.com/office/drawing/2016/5/9/chartex" xmlns:cx4="http://schemas.microsoft.com/office/drawing/2016/5/10/chartex" xmlns:cx5="http://schemas.microsoft.com/office/drawing/2016/5/11/chartex" xmlns:mc="http://schemas.openxmlformats.org/markup-compatibility/2006" xmlns:o="urn:schemas-microsoft-com:office:office" xmlns:r="http://schemas.openxmlformats.org/officeDocument/2006/relationships" xmlns:m="http://schemas.openxmlformats.org/officeDocument/2006/math" xmlns:v="urn:schemas-microsoft-com:vml" xmlns:wp14="http://schemas.microsoft.com/office/word/2010/wordprocessingDrawing" xmlns:wp="http://schemas.openxmlformats.org/drawingml/2006/wordprocessingDrawing" xmlns:w10="urn:schemas-microsoft-com:office:word" xmlns:w="http://schemas.openxmlformats.org/wordprocessingml/2006/main" xmlns:w14="http://schemas.microsoft.com/office/word/2010/wordml" xmlns:w15="http://schemas.microsoft.com/office/word/2012/wordml" xmlns:w16se="http://schemas.microsoft.com/office/word/2015/wordml/symex" xmlns:wpg="http://schemas.microsoft.com/office/word/2010/wordprocessingGroup" xmlns:wpi="http://schemas.microsoft.com/office/word/2010/wordprocessingInk" xmlns:wne="http://schemas.microsoft.com/office/word/2006/wordml" xmlns:wps="http://schemas.microsoft.com/office/word/2010/wordprocessingShape" mc:Ignorable="w14 w15 w16se wp14">
   <w:abstractNum w:abstractNumId="0" w15:restartNumberingAfterBreak="0">
     <w:nsid w:val="4F7E5376"/>
     <w:multiLevelType w:val="hybridMultilevel"/>
@@ -11056,7 +11077,7 @@
       </w:pPr>
     </w:pPrDefault>
   </w:docDefaults>
-  <w:latentStyles w:defLockedState="0" w:defUIPriority="99" w:defSemiHidden="0" w:defUnhideWhenUsed="0" w:defQFormat="0" w:count="372">
+  <w:latentStyles w:defLockedState="0" w:defUIPriority="99" w:defSemiHidden="0" w:defUnhideWhenUsed="0" w:defQFormat="0" w:count="374">
     <w:lsdException w:name="Normal" w:uiPriority="0" w:qFormat="1"/>
     <w:lsdException w:name="heading 1" w:uiPriority="9" w:qFormat="1"/>
     <w:lsdException w:name="heading 2" w:semiHidden="1" w:uiPriority="9" w:unhideWhenUsed="1" w:qFormat="1"/>
@@ -11162,7 +11183,6 @@
     <w:lsdException w:name="HTML Sample" w:semiHidden="1" w:unhideWhenUsed="1"/>
     <w:lsdException w:name="HTML Typewriter" w:semiHidden="1" w:unhideWhenUsed="1"/>
     <w:lsdException w:name="HTML Variable" w:semiHidden="1" w:unhideWhenUsed="1"/>
-    <w:lsdException w:name="Normal Table" w:semiHidden="1" w:unhideWhenUsed="1"/>
     <w:lsdException w:name="annotation subject" w:semiHidden="1" w:unhideWhenUsed="1"/>
     <w:lsdException w:name="No List" w:semiHidden="1" w:unhideWhenUsed="1"/>
     <w:lsdException w:name="Outline List 1" w:semiHidden="1" w:unhideWhenUsed="1"/>
@@ -11208,11 +11228,9 @@
     <w:lsdException w:name="Table Subtle 1" w:semiHidden="1" w:unhideWhenUsed="1"/>
     <w:lsdException w:name="Table Subtle 2" w:semiHidden="1" w:unhideWhenUsed="1"/>
     <w:lsdException w:name="Table Web 1" w:semiHidden="1" w:unhideWhenUsed="1"/>
-    <w:lsdException w:name="Table Web 2" w:semiHidden="1" w:unhideWhenUsed="1"/>
     <w:lsdException w:name="Table Web 3" w:semiHidden="1" w:unhideWhenUsed="1"/>
     <w:lsdException w:name="Balloon Text" w:semiHidden="1" w:unhideWhenUsed="1"/>
     <w:lsdException w:name="Table Grid" w:uiPriority="39"/>
-    <w:lsdException w:name="Table Theme" w:semiHidden="1" w:unhideWhenUsed="1"/>
     <w:lsdException w:name="Placeholder Text" w:semiHidden="1"/>
     <w:lsdException w:name="No Spacing" w:uiPriority="1" w:qFormat="1"/>
     <w:lsdException w:name="Light Shading" w:uiPriority="60"/>
@@ -11429,6 +11447,8 @@
     <w:lsdException w:name="List Table 6 Colorful Accent 6" w:uiPriority="51"/>
     <w:lsdException w:name="List Table 7 Colorful Accent 6" w:uiPriority="52"/>
     <w:lsdException w:name="Mention" w:semiHidden="1" w:unhideWhenUsed="1"/>
+    <w:lsdException w:name="Smart Hyperlink" w:semiHidden="1" w:unhideWhenUsed="1"/>
+    <w:lsdException w:name="Hashtag" w:semiHidden="1" w:unhideWhenUsed="1"/>
   </w:latentStyles>
   <w:style w:type="paragraph" w:default="1" w:styleId="Normal">
     <w:name w:val="Normal"/>

</xml_diff>